<commit_message>
Fix typo in Assignment 1
</commit_message>
<xml_diff>
--- a/files/CS373/CSCI373CourseHandbookEdition23.docx
+++ b/files/CS373/CSCI373CourseHandbookEdition23.docx
@@ -2375,11 +2375,11 @@
         <w:t xml:space="preserve">he Computer Science Department Senior Research Seminar (CSCI373) is a capstone course for Computer Science majors in their senior year.  It is the alternative to an Honors Thesis and can be considered a more highly structured and regulated thesis development process, with a special emphasis on topics for students who will become professionals in the computing field.  Computer science is a rapidly changing field.  Successful professionals in this field must keep up with new research and development, even after leaving an academic setting, and must be able to communicate clearly and convincingly on new topics.  Overall, this course is intended to equip successful students with an appreciation for and desire to continue their education in computer science and related fields, and to further improve their research and communication skills in computer science and technology.  </w:t>
       </w:r>
     </w:p>
+    <w:bookmarkStart w:id="4" w:name="_Toc94994202"/>
     <w:p>
       <w:pPr>
         <w:pStyle w:val="Heading1"/>
       </w:pPr>
-      <w:bookmarkStart w:id="4" w:name="_Toc94994202"/>
       <w:r>
         <w:rPr>
           <w:noProof/>
@@ -2421,7 +2421,7 @@
                         <a:effectLst/>
                         <a:extLst>
                           <a:ext uri="{C572A759-6A51-4108-AA02-DFA0A04FC94B}">
-                            <ma14:wrappingTextBoxFlag xmlns:ma14="http://schemas.microsoft.com/office/mac/drawingml/2011/main" xmlns:w="http://schemas.openxmlformats.org/wordprocessingml/2006/main" xmlns:w10="urn:schemas-microsoft-com:office:word" xmlns:v="urn:schemas-microsoft-com:vml" xmlns:o="urn:schemas-microsoft-com:office:office" xmlns:mv="urn:schemas-microsoft-com:mac:vml" xmlns:mo="http://schemas.microsoft.com/office/mac/office/2008/main" xmlns=""/>
+                            <ma14:wrappingTextBoxFlag xmlns="" xmlns:mo="http://schemas.microsoft.com/office/mac/office/2008/main" xmlns:mv="urn:schemas-microsoft-com:mac:vml" xmlns:o="urn:schemas-microsoft-com:office:office" xmlns:v="urn:schemas-microsoft-com:vml" xmlns:w10="urn:schemas-microsoft-com:office:word" xmlns:w="http://schemas.openxmlformats.org/wordprocessingml/2006/main" xmlns:ma14="http://schemas.microsoft.com/office/mac/drawingml/2011/main"/>
                           </a:ext>
                         </a:extLst>
                       </wps:spPr>
@@ -3903,7 +3903,7 @@
                         <a:effectLst/>
                         <a:extLst>
                           <a:ext uri="{C572A759-6A51-4108-AA02-DFA0A04FC94B}">
-                            <ma14:wrappingTextBoxFlag xmlns:ma14="http://schemas.microsoft.com/office/mac/drawingml/2011/main" xmlns:w="http://schemas.openxmlformats.org/wordprocessingml/2006/main" xmlns:w10="urn:schemas-microsoft-com:office:word" xmlns:v="urn:schemas-microsoft-com:vml" xmlns:o="urn:schemas-microsoft-com:office:office" xmlns:mv="urn:schemas-microsoft-com:mac:vml" xmlns:mo="http://schemas.microsoft.com/office/mac/office/2008/main" xmlns=""/>
+                            <ma14:wrappingTextBoxFlag xmlns="" xmlns:mo="http://schemas.microsoft.com/office/mac/office/2008/main" xmlns:mv="urn:schemas-microsoft-com:mac:vml" xmlns:o="urn:schemas-microsoft-com:office:office" xmlns:v="urn:schemas-microsoft-com:vml" xmlns:w10="urn:schemas-microsoft-com:office:word" xmlns:w="http://schemas.openxmlformats.org/wordprocessingml/2006/main" xmlns:ma14="http://schemas.microsoft.com/office/mac/drawingml/2011/main"/>
                           </a:ext>
                         </a:extLst>
                       </wps:spPr>
@@ -5111,7 +5111,7 @@
                         <a:effectLst/>
                         <a:extLst>
                           <a:ext uri="{C572A759-6A51-4108-AA02-DFA0A04FC94B}">
-                            <ma14:wrappingTextBoxFlag xmlns:ma14="http://schemas.microsoft.com/office/mac/drawingml/2011/main" xmlns:w="http://schemas.openxmlformats.org/wordprocessingml/2006/main" xmlns:w10="urn:schemas-microsoft-com:office:word" xmlns:v="urn:schemas-microsoft-com:vml" xmlns:o="urn:schemas-microsoft-com:office:office" xmlns:mv="urn:schemas-microsoft-com:mac:vml" xmlns:mo="http://schemas.microsoft.com/office/mac/office/2008/main" xmlns=""/>
+                            <ma14:wrappingTextBoxFlag xmlns="" xmlns:mo="http://schemas.microsoft.com/office/mac/office/2008/main" xmlns:mv="urn:schemas-microsoft-com:mac:vml" xmlns:o="urn:schemas-microsoft-com:office:office" xmlns:v="urn:schemas-microsoft-com:vml" xmlns:w10="urn:schemas-microsoft-com:office:word" xmlns:w="http://schemas.openxmlformats.org/wordprocessingml/2006/main" xmlns:ma14="http://schemas.microsoft.com/office/mac/drawingml/2011/main"/>
                           </a:ext>
                         </a:extLst>
                       </wps:spPr>
@@ -5725,7 +5725,7 @@
                         <a:effectLst/>
                         <a:extLst>
                           <a:ext uri="{C572A759-6A51-4108-AA02-DFA0A04FC94B}">
-                            <ma14:wrappingTextBoxFlag xmlns:ma14="http://schemas.microsoft.com/office/mac/drawingml/2011/main" xmlns:w="http://schemas.openxmlformats.org/wordprocessingml/2006/main" xmlns:w10="urn:schemas-microsoft-com:office:word" xmlns:v="urn:schemas-microsoft-com:vml" xmlns:o="urn:schemas-microsoft-com:office:office" xmlns:mv="urn:schemas-microsoft-com:mac:vml" xmlns:mo="http://schemas.microsoft.com/office/mac/office/2008/main" xmlns=""/>
+                            <ma14:wrappingTextBoxFlag xmlns="" xmlns:mo="http://schemas.microsoft.com/office/mac/office/2008/main" xmlns:mv="urn:schemas-microsoft-com:mac:vml" xmlns:o="urn:schemas-microsoft-com:office:office" xmlns:v="urn:schemas-microsoft-com:vml" xmlns:w10="urn:schemas-microsoft-com:office:word" xmlns:w="http://schemas.openxmlformats.org/wordprocessingml/2006/main" xmlns:ma14="http://schemas.microsoft.com/office/mac/drawingml/2011/main"/>
                           </a:ext>
                         </a:extLst>
                       </wps:spPr>
@@ -6143,7 +6143,7 @@
                         <a:effectLst/>
                         <a:extLst>
                           <a:ext uri="{C572A759-6A51-4108-AA02-DFA0A04FC94B}">
-                            <ma14:wrappingTextBoxFlag xmlns:ma14="http://schemas.microsoft.com/office/mac/drawingml/2011/main" xmlns:w="http://schemas.openxmlformats.org/wordprocessingml/2006/main" xmlns:w10="urn:schemas-microsoft-com:office:word" xmlns:v="urn:schemas-microsoft-com:vml" xmlns:o="urn:schemas-microsoft-com:office:office" xmlns:mv="urn:schemas-microsoft-com:mac:vml" xmlns:mo="http://schemas.microsoft.com/office/mac/office/2008/main" xmlns=""/>
+                            <ma14:wrappingTextBoxFlag xmlns="" xmlns:mo="http://schemas.microsoft.com/office/mac/office/2008/main" xmlns:mv="urn:schemas-microsoft-com:mac:vml" xmlns:o="urn:schemas-microsoft-com:office:office" xmlns:v="urn:schemas-microsoft-com:vml" xmlns:w10="urn:schemas-microsoft-com:office:word" xmlns:w="http://schemas.openxmlformats.org/wordprocessingml/2006/main" xmlns:ma14="http://schemas.microsoft.com/office/mac/drawingml/2011/main"/>
                           </a:ext>
                         </a:extLst>
                       </wps:spPr>
@@ -6472,7 +6472,7 @@
                         <a:effectLst/>
                         <a:extLst>
                           <a:ext uri="{C572A759-6A51-4108-AA02-DFA0A04FC94B}">
-                            <ma14:wrappingTextBoxFlag xmlns:ma14="http://schemas.microsoft.com/office/mac/drawingml/2011/main" xmlns:w="http://schemas.openxmlformats.org/wordprocessingml/2006/main" xmlns:w10="urn:schemas-microsoft-com:office:word" xmlns:v="urn:schemas-microsoft-com:vml" xmlns:o="urn:schemas-microsoft-com:office:office" xmlns:mv="urn:schemas-microsoft-com:mac:vml" xmlns:mo="http://schemas.microsoft.com/office/mac/office/2008/main" xmlns=""/>
+                            <ma14:wrappingTextBoxFlag xmlns="" xmlns:mo="http://schemas.microsoft.com/office/mac/office/2008/main" xmlns:mv="urn:schemas-microsoft-com:mac:vml" xmlns:o="urn:schemas-microsoft-com:office:office" xmlns:v="urn:schemas-microsoft-com:vml" xmlns:w10="urn:schemas-microsoft-com:office:word" xmlns:w="http://schemas.openxmlformats.org/wordprocessingml/2006/main" xmlns:ma14="http://schemas.microsoft.com/office/mac/drawingml/2011/main"/>
                           </a:ext>
                         </a:extLst>
                       </wps:spPr>
@@ -6831,7 +6831,7 @@
                         <a:effectLst/>
                         <a:extLst>
                           <a:ext uri="{C572A759-6A51-4108-AA02-DFA0A04FC94B}">
-                            <ma14:wrappingTextBoxFlag xmlns:ma14="http://schemas.microsoft.com/office/mac/drawingml/2011/main" xmlns:w="http://schemas.openxmlformats.org/wordprocessingml/2006/main" xmlns:w10="urn:schemas-microsoft-com:office:word" xmlns:v="urn:schemas-microsoft-com:vml" xmlns:o="urn:schemas-microsoft-com:office:office" xmlns:mv="urn:schemas-microsoft-com:mac:vml" xmlns:mo="http://schemas.microsoft.com/office/mac/office/2008/main" xmlns=""/>
+                            <ma14:wrappingTextBoxFlag xmlns="" xmlns:mo="http://schemas.microsoft.com/office/mac/office/2008/main" xmlns:mv="urn:schemas-microsoft-com:mac:vml" xmlns:o="urn:schemas-microsoft-com:office:office" xmlns:v="urn:schemas-microsoft-com:vml" xmlns:w10="urn:schemas-microsoft-com:office:word" xmlns:w="http://schemas.openxmlformats.org/wordprocessingml/2006/main" xmlns:ma14="http://schemas.microsoft.com/office/mac/drawingml/2011/main"/>
                           </a:ext>
                         </a:extLst>
                       </wps:spPr>
@@ -7004,7 +7004,7 @@
                         <a:effectLst/>
                         <a:extLst>
                           <a:ext uri="{C572A759-6A51-4108-AA02-DFA0A04FC94B}">
-                            <ma14:wrappingTextBoxFlag xmlns:ma14="http://schemas.microsoft.com/office/mac/drawingml/2011/main" xmlns:w="http://schemas.openxmlformats.org/wordprocessingml/2006/main" xmlns:w10="urn:schemas-microsoft-com:office:word" xmlns:v="urn:schemas-microsoft-com:vml" xmlns:o="urn:schemas-microsoft-com:office:office" xmlns:mv="urn:schemas-microsoft-com:mac:vml" xmlns:mo="http://schemas.microsoft.com/office/mac/office/2008/main" xmlns=""/>
+                            <ma14:wrappingTextBoxFlag xmlns="" xmlns:mo="http://schemas.microsoft.com/office/mac/office/2008/main" xmlns:mv="urn:schemas-microsoft-com:mac:vml" xmlns:o="urn:schemas-microsoft-com:office:office" xmlns:v="urn:schemas-microsoft-com:vml" xmlns:w10="urn:schemas-microsoft-com:office:word" xmlns:w="http://schemas.openxmlformats.org/wordprocessingml/2006/main" xmlns:ma14="http://schemas.microsoft.com/office/mac/drawingml/2011/main"/>
                           </a:ext>
                         </a:extLst>
                       </wps:spPr>
@@ -7212,11 +7212,11 @@
         <w:br w:type="page"/>
       </w:r>
     </w:p>
+    <w:bookmarkStart w:id="46" w:name="_Toc94994220"/>
     <w:p>
       <w:pPr>
         <w:pStyle w:val="Heading1"/>
       </w:pPr>
-      <w:bookmarkStart w:id="46" w:name="_Toc94994220"/>
       <w:r>
         <w:rPr>
           <w:noProof/>
@@ -7259,7 +7259,7 @@
                         <a:effectLst/>
                         <a:extLst>
                           <a:ext uri="{C572A759-6A51-4108-AA02-DFA0A04FC94B}">
-                            <ma14:wrappingTextBoxFlag xmlns:ma14="http://schemas.microsoft.com/office/mac/drawingml/2011/main" xmlns:w="http://schemas.openxmlformats.org/wordprocessingml/2006/main" xmlns:w10="urn:schemas-microsoft-com:office:word" xmlns:v="urn:schemas-microsoft-com:vml" xmlns:o="urn:schemas-microsoft-com:office:office" xmlns:mv="urn:schemas-microsoft-com:mac:vml" xmlns:mo="http://schemas.microsoft.com/office/mac/office/2008/main" xmlns=""/>
+                            <ma14:wrappingTextBoxFlag xmlns="" xmlns:mo="http://schemas.microsoft.com/office/mac/office/2008/main" xmlns:mv="urn:schemas-microsoft-com:mac:vml" xmlns:o="urn:schemas-microsoft-com:office:office" xmlns:v="urn:schemas-microsoft-com:vml" xmlns:w10="urn:schemas-microsoft-com:office:word" xmlns:w="http://schemas.openxmlformats.org/wordprocessingml/2006/main" xmlns:ma14="http://schemas.microsoft.com/office/mac/drawingml/2011/main"/>
                           </a:ext>
                         </a:extLst>
                       </wps:spPr>
@@ -8366,7 +8366,10 @@
         <w:t>man</w:t>
       </w:r>
       <w:r>
-        <w:t xml:space="preserve"> of citations</w:t>
+        <w:t xml:space="preserve">y </w:t>
+      </w:r>
+      <w:r>
+        <w:t>citations</w:t>
       </w:r>
       <w:r>
         <w:t>, at least five, often ten or more.  The reason for this is that you are just getting started in the topic area and everything you are learning will come from reading watching or listening to someone else, learning from them.</w:t>

</xml_diff>